<commit_message>
Final version all cleaned up.
git-svn-id: http://pzapr.googlecode.com/svn@13 5f64c388-b88e-07c2-f792-380a126569ba
</commit_message>
<xml_diff>
--- a/trunk/doc/2011-03-18_ Annotated Bibliography.docx
+++ b/trunk/doc/2011-03-18_ Annotated Bibliography.docx
@@ -464,7 +464,6 @@
       </w:r>
       <w:r>
         <w:rPr>
-          <w:i/>
           <w:iCs/>
         </w:rPr>
         <w:t>Computer Security: Art and Science</w:t>
@@ -490,7 +489,10 @@
         <w:jc w:val="both"/>
       </w:pPr>
       <w:r>
-        <w:t>In spite of these weaknesses, the paper does give useful insight as to how to build a dictionary of possible passwords which is very useful for our project.</w:t>
+        <w:t>In spite of these weaknesses</w:t>
+      </w:r>
+      <w:r>
+        <w:t xml:space="preserve"> the paper does give useful insight as to how to build a dictionary of possible passwords which is very useful for our project.</w:t>
       </w:r>
     </w:p>
     <w:p>
@@ -637,15 +639,46 @@
         <w:jc w:val="both"/>
       </w:pPr>
       <w:r>
-        <w:t>The authors propose the parallelized algorithm of AES encryption and analyze its principle of AES parallelism. They detail the implementation of a fast encryption system for accelerating the AES encryption on GPU. In addition they test and analyze the performance of their approach by comparing with the traditional approach, which shows the advantage and higher performance of their approach.</w:t>
-      </w:r>
-    </w:p>
-    <w:p>
-      <w:pPr>
-        <w:jc w:val="both"/>
-      </w:pPr>
-      <w:r>
-        <w:t>In our project we can make use of this approach for fast decryption of zipped files.</w:t>
+        <w:t>The authors propose the parallelized algorithm of AES encryption and analyze its principle of AES parallelism. They detail the implementation of a fast encryption system for accelerating the AES encryption on GPU</w:t>
+      </w:r>
+      <w:r>
+        <w:t>s</w:t>
+      </w:r>
+      <w:r>
+        <w:t>. In addition they test and analyze the performance of their approach by comparing</w:t>
+      </w:r>
+      <w:r>
+        <w:t xml:space="preserve"> it</w:t>
+      </w:r>
+      <w:r>
+        <w:t xml:space="preserve"> with the traditional </w:t>
+      </w:r>
+      <w:r>
+        <w:t xml:space="preserve">serial </w:t>
+      </w:r>
+      <w:r>
+        <w:t>approach</w:t>
+      </w:r>
+      <w:r>
+        <w:t xml:space="preserve"> to show the performance gains made</w:t>
+      </w:r>
+      <w:r>
+        <w:t>.</w:t>
+      </w:r>
+    </w:p>
+    <w:p>
+      <w:pPr>
+        <w:spacing w:line="480" w:lineRule="auto"/>
+        <w:jc w:val="both"/>
+      </w:pPr>
+      <w:r>
+        <w:t xml:space="preserve">This work will provide us with possible methods to use in our project for making the task of decryption of zip archives more </w:t>
+      </w:r>
+      <w:r>
+        <w:t>parallelizable</w:t>
+      </w:r>
+      <w:r>
+        <w:t>.</w:t>
       </w:r>
     </w:p>
     <w:p>
@@ -807,23 +840,26 @@
         <w:t>join attacks (combination of dictionary and brute force)</w:t>
       </w:r>
       <w:r>
-        <w:t>.  These various attack vectors will be useful in providing directions of guessing the password to decrypt archive volumes in our project.  It will also enable us to form better dictionaries of passwords to use in our recovery attempts.</w:t>
-      </w:r>
-    </w:p>
-    <w:p>
-      <w:pPr>
-        <w:spacing w:line="480" w:lineRule="auto"/>
-        <w:contextualSpacing/>
-        <w:jc w:val="both"/>
-        <w:rPr>
-          <w:b/>
-        </w:rPr>
-      </w:pPr>
-      <w:r>
-        <w:rPr>
-          <w:b/>
-        </w:rPr>
+        <w:t xml:space="preserve">.  These various attack vectors will be useful in providing directions of guessing the password to </w:t>
+      </w:r>
+      <w:r>
         <w:lastRenderedPageBreak/>
+        <w:t>decrypt archive volumes in our project.  It will also enable us to form better dictionaries of passwords to use in our recovery attempts.</w:t>
+      </w:r>
+    </w:p>
+    <w:p>
+      <w:pPr>
+        <w:spacing w:line="480" w:lineRule="auto"/>
+        <w:contextualSpacing/>
+        <w:jc w:val="both"/>
+        <w:rPr>
+          <w:b/>
+        </w:rPr>
+      </w:pPr>
+      <w:r>
+        <w:rPr>
+          <w:b/>
+        </w:rPr>
         <w:t>Pfleeger, Charles &amp; Shari Lawrence Pfleeger</w:t>
       </w:r>
       <w:r>
@@ -900,108 +936,119 @@
       </w:r>
       <w:r>
         <w:rPr>
+          <w:iCs/>
+        </w:rPr>
+        <w:t>IEEE Security and Privacy</w:t>
+      </w:r>
+      <w:r>
+        <w:t>, and the board of advisors for OWASP, the Open Web Application Security Project.</w:t>
+      </w:r>
+    </w:p>
+    <w:p>
+      <w:pPr>
+        <w:spacing w:line="480" w:lineRule="auto"/>
+        <w:contextualSpacing/>
+        <w:jc w:val="both"/>
+      </w:pPr>
+      <w:r>
+        <w:t>It is a useful source for our project since it places the problem of security in an empirical context and also gives insight on the AES algorithm as well the various password selection criteria that users should follow.</w:t>
+      </w:r>
+    </w:p>
+    <w:p>
+      <w:pPr>
+        <w:spacing w:line="480" w:lineRule="auto"/>
+        <w:contextualSpacing/>
+        <w:jc w:val="both"/>
+        <w:rPr>
+          <w:b/>
+        </w:rPr>
+      </w:pPr>
+      <w:r>
+        <w:rPr>
+          <w:b/>
+        </w:rPr>
+        <w:t>Stamp, Mark. “Information Security: Principles and Practices”.</w:t>
+      </w:r>
+      <w:r>
+        <w:rPr>
+          <w:b/>
+        </w:rPr>
+        <w:t xml:space="preserve"> </w:t>
+      </w:r>
+      <w:r>
+        <w:rPr>
+          <w:b/>
+        </w:rPr>
+        <w:t>New Jersey:  Hoboken, 2006</w:t>
+      </w:r>
+      <w:r>
+        <w:rPr>
+          <w:b/>
+        </w:rPr>
+        <w:t>.</w:t>
+      </w:r>
+      <w:r>
+        <w:rPr>
+          <w:b/>
+        </w:rPr>
+        <w:t xml:space="preserve"> Print.</w:t>
+      </w:r>
+    </w:p>
+    <w:p>
+      <w:pPr>
+        <w:spacing w:line="480" w:lineRule="auto"/>
+        <w:contextualSpacing/>
+        <w:jc w:val="both"/>
+      </w:pPr>
+      <w:r>
+        <w:t>This book talks about four themes of information security: cryptography, access control, protocols and software. The book highlights practical issues in the field of information security along with the essential fundamentals. Along with the traditional topics in security, it includes non-traditional ones such as CAPTCHAs</w:t>
+      </w:r>
+      <w:r>
+        <w:t xml:space="preserve"> (tests to tell computers and humans apart)</w:t>
+      </w:r>
+      <w:r>
+        <w:t>.</w:t>
+      </w:r>
+    </w:p>
+    <w:p>
+      <w:pPr>
+        <w:spacing w:line="480" w:lineRule="auto"/>
+        <w:contextualSpacing/>
+        <w:jc w:val="both"/>
+      </w:pPr>
+      <w:r>
+        <w:t>Dr. Mark Stamp is a professor at San Jose State University. This book tops the list of "most relevant" references for Ron Rivest's Computer and Network Security course at MIT.</w:t>
+      </w:r>
+      <w:r>
+        <w:t xml:space="preserve">  </w:t>
+      </w:r>
+      <w:r>
+        <w:t>The book also talks about the math behind password cracking and highlights how dictionary attacks can be made difficult which is very important for our project.</w:t>
+      </w:r>
+    </w:p>
+    <w:p>
+      <w:pPr>
+        <w:spacing w:line="240" w:lineRule="auto"/>
+        <w:jc w:val="both"/>
+        <w:rPr>
+          <w:b/>
+        </w:rPr>
+      </w:pPr>
+    </w:p>
+    <w:p>
+      <w:pPr>
+        <w:spacing w:line="240" w:lineRule="auto"/>
+        <w:jc w:val="both"/>
+        <w:rPr>
+          <w:b/>
           <w:i/>
-          <w:iCs/>
-        </w:rPr>
-        <w:t>IEEE Security and Privacy</w:t>
-      </w:r>
-      <w:r>
-        <w:t>, and the board of advisors for OWASP, the Open Web Application Security Project.</w:t>
-      </w:r>
-    </w:p>
-    <w:p>
-      <w:pPr>
-        <w:spacing w:line="480" w:lineRule="auto"/>
-        <w:contextualSpacing/>
-        <w:jc w:val="both"/>
-      </w:pPr>
-      <w:r>
-        <w:t>It is a useful source for our project since it places the problem of security in an empirical context and also gives insight on the AES algorithm as well the various password selection criteria that users should follow.</w:t>
-      </w:r>
-    </w:p>
-    <w:p>
-      <w:pPr>
-        <w:spacing w:line="480" w:lineRule="auto"/>
-        <w:contextualSpacing/>
-        <w:jc w:val="both"/>
-        <w:rPr>
-          <w:b/>
-        </w:rPr>
-      </w:pPr>
-      <w:r>
-        <w:rPr>
-          <w:b/>
-        </w:rPr>
-        <w:t>Stamp, Mark. “Information Security: Principles and Practices”.</w:t>
-      </w:r>
-      <w:r>
-        <w:rPr>
-          <w:b/>
-        </w:rPr>
-        <w:t xml:space="preserve"> </w:t>
-      </w:r>
-      <w:r>
-        <w:rPr>
-          <w:b/>
-        </w:rPr>
-        <w:t>New Jersey:  Hoboken, 2006</w:t>
-      </w:r>
-      <w:r>
-        <w:rPr>
-          <w:b/>
-        </w:rPr>
-        <w:t>.</w:t>
-      </w:r>
-      <w:r>
-        <w:rPr>
-          <w:b/>
-        </w:rPr>
-        <w:t xml:space="preserve"> Print.</w:t>
-      </w:r>
-    </w:p>
-    <w:p>
-      <w:pPr>
-        <w:spacing w:line="480" w:lineRule="auto"/>
-        <w:contextualSpacing/>
-        <w:jc w:val="both"/>
-      </w:pPr>
-      <w:r>
-        <w:t>This book talks about four themes of information security: cryptography, access control, protocols and software. The book highlights practical issues in the field of information security along with the essential fundamentals. Along with the traditional topics in security, it includes non-traditional ones such as CAPTCHAs.</w:t>
-      </w:r>
-    </w:p>
-    <w:p>
-      <w:pPr>
-        <w:spacing w:line="480" w:lineRule="auto"/>
-        <w:contextualSpacing/>
-        <w:jc w:val="both"/>
-      </w:pPr>
-      <w:r>
-        <w:t>Dr. Mark Stamp is a professor at San Jose State University. This book tops the list of "most relevant" references for Ron Rivest's Computer and Network Security course at MIT.</w:t>
-      </w:r>
-    </w:p>
-    <w:p>
-      <w:pPr>
-        <w:spacing w:line="480" w:lineRule="auto"/>
-        <w:contextualSpacing/>
-        <w:jc w:val="both"/>
-      </w:pPr>
-      <w:r>
-        <w:t>The book also talks about the math behind password cracking and highlights how dictionary attacks can be made difficult which is very important for our project.</w:t>
-      </w:r>
-    </w:p>
-    <w:p>
-      <w:pPr>
-        <w:spacing w:line="240" w:lineRule="auto"/>
-        <w:jc w:val="both"/>
-        <w:rPr>
-          <w:b/>
-          <w:i/>
-        </w:rPr>
-      </w:pPr>
-      <w:r>
-        <w:rPr>
-          <w:b/>
-        </w:rPr>
+        </w:rPr>
+      </w:pPr>
+      <w:r>
+        <w:rPr>
+          <w:b/>
+        </w:rPr>
+        <w:lastRenderedPageBreak/>
         <w:t>United States</w:t>
       </w:r>
       <w:r>
@@ -1101,7 +1148,6 @@
         <w:jc w:val="both"/>
       </w:pPr>
       <w:r>
-        <w:lastRenderedPageBreak/>
         <w:t xml:space="preserve">The NIST is an </w:t>
       </w:r>
       <w:r>
@@ -1201,7 +1247,7 @@
         <w:rPr>
           <w:noProof/>
         </w:rPr>
-        <w:t>1</w:t>
+        <w:t>4</w:t>
       </w:r>
     </w:fldSimple>
     <w:r>
@@ -1865,7 +1911,7 @@
 </file>
 
 <file path=customXml/itemProps1.xml><?xml version="1.0" encoding="utf-8"?>
-<ds:datastoreItem xmlns:ds="http://schemas.openxmlformats.org/officeDocument/2006/customXml" ds:itemID="{8E9FCA02-6A40-4A1C-8B4B-ABAFB2B0DCF1}">
+<ds:datastoreItem xmlns:ds="http://schemas.openxmlformats.org/officeDocument/2006/customXml" ds:itemID="{7892D418-6316-4B93-98B5-0B503D22EF2F}">
   <ds:schemaRefs>
     <ds:schemaRef ds:uri="http://schemas.openxmlformats.org/officeDocument/2006/bibliography"/>
   </ds:schemaRefs>

</xml_diff>